<commit_message>
Update: Casos de uso
</commit_message>
<xml_diff>
--- a/Casos de uso/Caso de uso.docx
+++ b/Casos de uso/Caso de uso.docx
@@ -438,11 +438,764 @@
         </w:tc>
       </w:tr>
     </w:tbl>
+    <w:p/>
     <w:p>
       <w:r>
+        <w:br w:type="page"/>
+      </w:r>
+    </w:p>
+    <w:p>
+      <w:r>
+        <w:lastRenderedPageBreak/>
         <w:t xml:space="preserve"> </w:t>
       </w:r>
+      <w:r>
+        <w:t xml:space="preserve">Caso de uso: </w:t>
+      </w:r>
+      <w:r>
+        <w:t>Agregar</w:t>
+      </w:r>
+      <w:r>
+        <w:t xml:space="preserve"> una propiedad</w:t>
+      </w:r>
     </w:p>
+    <w:tbl>
+      <w:tblPr>
+        <w:tblStyle w:val="Tablaconcuadrcula"/>
+        <w:tblW w:w="0" w:type="auto"/>
+        <w:tblLook w:val="04A0" w:firstRow="1" w:lastRow="0" w:firstColumn="1" w:lastColumn="0" w:noHBand="0" w:noVBand="1"/>
+      </w:tblPr>
+      <w:tblGrid>
+        <w:gridCol w:w="8494"/>
+      </w:tblGrid>
+      <w:tr>
+        <w:tc>
+          <w:tcPr>
+            <w:tcW w:w="8494" w:type="dxa"/>
+          </w:tcPr>
+          <w:p>
+            <w:r>
+              <w:t>Curso normal:</w:t>
+            </w:r>
+          </w:p>
+        </w:tc>
+      </w:tr>
+      <w:tr>
+        <w:tc>
+          <w:tcPr>
+            <w:tcW w:w="8494" w:type="dxa"/>
+          </w:tcPr>
+          <w:p>
+            <w:pPr>
+              <w:pStyle w:val="Prrafodelista"/>
+              <w:numPr>
+                <w:ilvl w:val="0"/>
+                <w:numId w:val="7"/>
+              </w:numPr>
+            </w:pPr>
+            <w:r>
+              <w:t xml:space="preserve">Iniciar el proceso de </w:t>
+            </w:r>
+            <w:r>
+              <w:t>agregar</w:t>
+            </w:r>
+            <w:r>
+              <w:t xml:space="preserve"> una propiedad</w:t>
+            </w:r>
+          </w:p>
+        </w:tc>
+      </w:tr>
+      <w:tr>
+        <w:tc>
+          <w:tcPr>
+            <w:tcW w:w="8494" w:type="dxa"/>
+          </w:tcPr>
+          <w:p>
+            <w:pPr>
+              <w:pStyle w:val="Prrafodelista"/>
+              <w:numPr>
+                <w:ilvl w:val="0"/>
+                <w:numId w:val="7"/>
+              </w:numPr>
+            </w:pPr>
+            <w:r>
+              <w:t>Ingresar datos de la propiedad:</w:t>
+            </w:r>
+          </w:p>
+          <w:p>
+            <w:pPr>
+              <w:pStyle w:val="Prrafodelista"/>
+              <w:numPr>
+                <w:ilvl w:val="0"/>
+                <w:numId w:val="8"/>
+              </w:numPr>
+            </w:pPr>
+            <w:r>
+              <w:t>Nombre de la propiedad</w:t>
+            </w:r>
+          </w:p>
+          <w:p>
+            <w:pPr>
+              <w:pStyle w:val="Prrafodelista"/>
+              <w:numPr>
+                <w:ilvl w:val="0"/>
+                <w:numId w:val="8"/>
+              </w:numPr>
+            </w:pPr>
+            <w:r>
+              <w:t>Ubicación</w:t>
+            </w:r>
+          </w:p>
+          <w:p>
+            <w:pPr>
+              <w:pStyle w:val="Prrafodelista"/>
+              <w:numPr>
+                <w:ilvl w:val="0"/>
+                <w:numId w:val="8"/>
+              </w:numPr>
+            </w:pPr>
+            <w:r>
+              <w:t>Plazas</w:t>
+            </w:r>
+          </w:p>
+          <w:p>
+            <w:pPr>
+              <w:pStyle w:val="Prrafodelista"/>
+              <w:numPr>
+                <w:ilvl w:val="0"/>
+                <w:numId w:val="8"/>
+              </w:numPr>
+            </w:pPr>
+            <w:r>
+              <w:t>Tipo de propiedad (Casa, Hotel, Casa Fin de Semana)</w:t>
+            </w:r>
+          </w:p>
+          <w:p>
+            <w:pPr>
+              <w:pStyle w:val="Prrafodelista"/>
+              <w:numPr>
+                <w:ilvl w:val="0"/>
+                <w:numId w:val="8"/>
+              </w:numPr>
+            </w:pPr>
+            <w:r>
+              <w:t>Servicios que ofrece</w:t>
+            </w:r>
+          </w:p>
+          <w:p>
+            <w:pPr>
+              <w:pStyle w:val="Prrafodelista"/>
+              <w:numPr>
+                <w:ilvl w:val="0"/>
+                <w:numId w:val="8"/>
+              </w:numPr>
+            </w:pPr>
+            <w:r>
+              <w:t>Costo base</w:t>
+            </w:r>
+          </w:p>
+          <w:p>
+            <w:pPr>
+              <w:pStyle w:val="Prrafodelista"/>
+              <w:numPr>
+                <w:ilvl w:val="0"/>
+                <w:numId w:val="8"/>
+              </w:numPr>
+            </w:pPr>
+            <w:r>
+              <w:t>Imágenes de la propiedad</w:t>
+            </w:r>
+          </w:p>
+        </w:tc>
+      </w:tr>
+      <w:tr>
+        <w:tc>
+          <w:tcPr>
+            <w:tcW w:w="8494" w:type="dxa"/>
+          </w:tcPr>
+          <w:p>
+            <w:pPr>
+              <w:pStyle w:val="Prrafodelista"/>
+              <w:numPr>
+                <w:ilvl w:val="0"/>
+                <w:numId w:val="7"/>
+              </w:numPr>
+            </w:pPr>
+            <w:r>
+              <w:t>Aceptar el alta de la propiedad:</w:t>
+            </w:r>
+          </w:p>
+          <w:p>
+            <w:pPr>
+              <w:pStyle w:val="Prrafodelista"/>
+              <w:numPr>
+                <w:ilvl w:val="0"/>
+                <w:numId w:val="9"/>
+              </w:numPr>
+              <w:ind w:left="1440"/>
+            </w:pPr>
+            <w:r>
+              <w:t>Verificar que todos los datos estén completos y validos</w:t>
+            </w:r>
+          </w:p>
+          <w:p>
+            <w:pPr>
+              <w:pStyle w:val="Prrafodelista"/>
+              <w:numPr>
+                <w:ilvl w:val="0"/>
+                <w:numId w:val="9"/>
+              </w:numPr>
+              <w:ind w:left="1440"/>
+            </w:pPr>
+            <w:r>
+              <w:t>Guarda la información de la propiedad en la lista de propiedades que posee el sistema</w:t>
+            </w:r>
+          </w:p>
+        </w:tc>
+      </w:tr>
+      <w:tr>
+        <w:tc>
+          <w:tcPr>
+            <w:tcW w:w="8494" w:type="dxa"/>
+          </w:tcPr>
+          <w:p>
+            <w:proofErr w:type="spellStart"/>
+            <w:r>
+              <w:t>Poscondicion</w:t>
+            </w:r>
+            <w:proofErr w:type="spellEnd"/>
+            <w:r>
+              <w:t>:</w:t>
+            </w:r>
+          </w:p>
+          <w:p>
+            <w:r>
+              <w:t>Se agrega una nueva propiedad a la lista de propiedades</w:t>
+            </w:r>
+          </w:p>
+        </w:tc>
+      </w:tr>
+      <w:tr>
+        <w:tc>
+          <w:tcPr>
+            <w:tcW w:w="8494" w:type="dxa"/>
+          </w:tcPr>
+          <w:p>
+            <w:r>
+              <w:t>Curso alternativo 1:</w:t>
+            </w:r>
+          </w:p>
+          <w:p>
+            <w:r>
+              <w:t>Faltan completar datos</w:t>
+            </w:r>
+          </w:p>
+          <w:p>
+            <w:proofErr w:type="spellStart"/>
+            <w:r>
+              <w:t>Poscondicion</w:t>
+            </w:r>
+            <w:proofErr w:type="spellEnd"/>
+            <w:r>
+              <w:t>:</w:t>
+            </w:r>
+          </w:p>
+          <w:p>
+            <w:r>
+              <w:t xml:space="preserve">No se </w:t>
+            </w:r>
+            <w:r>
+              <w:t>crea</w:t>
+            </w:r>
+            <w:r>
+              <w:t xml:space="preserve"> ninguna propiedad</w:t>
+            </w:r>
+          </w:p>
+        </w:tc>
+      </w:tr>
+      <w:tr>
+        <w:tc>
+          <w:tcPr>
+            <w:tcW w:w="8494" w:type="dxa"/>
+          </w:tcPr>
+          <w:p>
+            <w:r>
+              <w:t xml:space="preserve">Curso alternativo </w:t>
+            </w:r>
+            <w:r>
+              <w:t>2</w:t>
+            </w:r>
+            <w:r>
+              <w:t>:</w:t>
+            </w:r>
+          </w:p>
+          <w:p>
+            <w:r>
+              <w:t>El usuario cancela el proceso en cualquier momento</w:t>
+            </w:r>
+          </w:p>
+          <w:p>
+            <w:proofErr w:type="spellStart"/>
+            <w:r>
+              <w:t>Poscondicion</w:t>
+            </w:r>
+            <w:proofErr w:type="spellEnd"/>
+            <w:r>
+              <w:t>:</w:t>
+            </w:r>
+          </w:p>
+          <w:p>
+            <w:r>
+              <w:t xml:space="preserve">No </w:t>
+            </w:r>
+            <w:r>
+              <w:t>se crea</w:t>
+            </w:r>
+            <w:r>
+              <w:t xml:space="preserve"> ninguna propiedad</w:t>
+            </w:r>
+          </w:p>
+        </w:tc>
+      </w:tr>
+    </w:tbl>
+    <w:p/>
+    <w:p>
+      <w:r>
+        <w:t>Caso de uso: Crear una reserva</w:t>
+      </w:r>
+    </w:p>
+    <w:tbl>
+      <w:tblPr>
+        <w:tblStyle w:val="Tablaconcuadrcula"/>
+        <w:tblW w:w="0" w:type="auto"/>
+        <w:tblLook w:val="04A0" w:firstRow="1" w:lastRow="0" w:firstColumn="1" w:lastColumn="0" w:noHBand="0" w:noVBand="1"/>
+      </w:tblPr>
+      <w:tblGrid>
+        <w:gridCol w:w="8494"/>
+      </w:tblGrid>
+      <w:tr>
+        <w:tc>
+          <w:tcPr>
+            <w:tcW w:w="8494" w:type="dxa"/>
+          </w:tcPr>
+          <w:p>
+            <w:pPr>
+              <w:jc w:val="both"/>
+            </w:pPr>
+            <w:r>
+              <w:t>Curso normal:</w:t>
+            </w:r>
+          </w:p>
+        </w:tc>
+      </w:tr>
+      <w:tr>
+        <w:tc>
+          <w:tcPr>
+            <w:tcW w:w="8494" w:type="dxa"/>
+          </w:tcPr>
+          <w:p>
+            <w:pPr>
+              <w:pStyle w:val="Prrafodelista"/>
+              <w:numPr>
+                <w:ilvl w:val="0"/>
+                <w:numId w:val="10"/>
+              </w:numPr>
+              <w:jc w:val="both"/>
+            </w:pPr>
+            <w:r>
+              <w:t>Iniciar el proceso de agregar una reserva</w:t>
+            </w:r>
+          </w:p>
+        </w:tc>
+      </w:tr>
+      <w:tr>
+        <w:tc>
+          <w:tcPr>
+            <w:tcW w:w="8494" w:type="dxa"/>
+          </w:tcPr>
+          <w:p>
+            <w:pPr>
+              <w:pStyle w:val="Prrafodelista"/>
+              <w:numPr>
+                <w:ilvl w:val="0"/>
+                <w:numId w:val="10"/>
+              </w:numPr>
+              <w:jc w:val="both"/>
+            </w:pPr>
+            <w:r>
+              <w:t>Ingresar los datos necesarios para una reserva:</w:t>
+            </w:r>
+          </w:p>
+          <w:p>
+            <w:pPr>
+              <w:pStyle w:val="Prrafodelista"/>
+              <w:numPr>
+                <w:ilvl w:val="0"/>
+                <w:numId w:val="11"/>
+              </w:numPr>
+              <w:jc w:val="both"/>
+            </w:pPr>
+            <w:r>
+              <w:t>Fecha a reservar</w:t>
+            </w:r>
+          </w:p>
+          <w:p>
+            <w:pPr>
+              <w:pStyle w:val="Prrafodelista"/>
+              <w:numPr>
+                <w:ilvl w:val="0"/>
+                <w:numId w:val="11"/>
+              </w:numPr>
+              <w:jc w:val="both"/>
+            </w:pPr>
+            <w:r>
+              <w:t>Huéspedes</w:t>
+            </w:r>
+          </w:p>
+          <w:p>
+            <w:pPr>
+              <w:pStyle w:val="Prrafodelista"/>
+              <w:numPr>
+                <w:ilvl w:val="0"/>
+                <w:numId w:val="11"/>
+              </w:numPr>
+              <w:jc w:val="both"/>
+            </w:pPr>
+            <w:r>
+              <w:t>Propiedad a reservar</w:t>
+            </w:r>
+          </w:p>
+        </w:tc>
+      </w:tr>
+      <w:tr>
+        <w:tc>
+          <w:tcPr>
+            <w:tcW w:w="8494" w:type="dxa"/>
+          </w:tcPr>
+          <w:p>
+            <w:pPr>
+              <w:pStyle w:val="Prrafodelista"/>
+              <w:numPr>
+                <w:ilvl w:val="0"/>
+                <w:numId w:val="10"/>
+              </w:numPr>
+              <w:jc w:val="both"/>
+            </w:pPr>
+            <w:r>
+              <w:t>Aceptar el alta de la reserva:</w:t>
+            </w:r>
+          </w:p>
+          <w:p>
+            <w:pPr>
+              <w:pStyle w:val="Prrafodelista"/>
+              <w:numPr>
+                <w:ilvl w:val="0"/>
+                <w:numId w:val="12"/>
+              </w:numPr>
+              <w:jc w:val="both"/>
+            </w:pPr>
+            <w:r>
+              <w:t>Verificar que todos los datos sean validos</w:t>
+            </w:r>
+          </w:p>
+          <w:p>
+            <w:pPr>
+              <w:pStyle w:val="Prrafodelista"/>
+              <w:numPr>
+                <w:ilvl w:val="0"/>
+                <w:numId w:val="12"/>
+              </w:numPr>
+              <w:jc w:val="both"/>
+            </w:pPr>
+            <w:r>
+              <w:t>Guardar la información de la reserva en la lista de reservas que posee el sistema</w:t>
+            </w:r>
+          </w:p>
+        </w:tc>
+      </w:tr>
+      <w:tr>
+        <w:tc>
+          <w:tcPr>
+            <w:tcW w:w="8494" w:type="dxa"/>
+          </w:tcPr>
+          <w:p>
+            <w:pPr>
+              <w:jc w:val="both"/>
+            </w:pPr>
+            <w:proofErr w:type="spellStart"/>
+            <w:r>
+              <w:t>Poscondicion</w:t>
+            </w:r>
+            <w:proofErr w:type="spellEnd"/>
+            <w:r>
+              <w:t>:</w:t>
+            </w:r>
+          </w:p>
+          <w:p>
+            <w:pPr>
+              <w:jc w:val="both"/>
+            </w:pPr>
+            <w:r>
+              <w:t>Se agrega una nueva reserva a la lista de reservas</w:t>
+            </w:r>
+          </w:p>
+        </w:tc>
+      </w:tr>
+      <w:tr>
+        <w:tc>
+          <w:tcPr>
+            <w:tcW w:w="8494" w:type="dxa"/>
+          </w:tcPr>
+          <w:p>
+            <w:pPr>
+              <w:jc w:val="both"/>
+            </w:pPr>
+            <w:r>
+              <w:t>Curso alternativo 1:</w:t>
+            </w:r>
+          </w:p>
+          <w:p>
+            <w:pPr>
+              <w:jc w:val="both"/>
+            </w:pPr>
+            <w:r>
+              <w:t>Faltan completar datos</w:t>
+            </w:r>
+          </w:p>
+          <w:p>
+            <w:pPr>
+              <w:jc w:val="both"/>
+            </w:pPr>
+            <w:proofErr w:type="spellStart"/>
+            <w:r>
+              <w:t>Poscondicion</w:t>
+            </w:r>
+            <w:proofErr w:type="spellEnd"/>
+            <w:r>
+              <w:t>:</w:t>
+            </w:r>
+          </w:p>
+          <w:p>
+            <w:pPr>
+              <w:jc w:val="both"/>
+            </w:pPr>
+            <w:r>
+              <w:t>No se crea ninguna reserva</w:t>
+            </w:r>
+          </w:p>
+        </w:tc>
+      </w:tr>
+      <w:tr>
+        <w:tc>
+          <w:tcPr>
+            <w:tcW w:w="8494" w:type="dxa"/>
+          </w:tcPr>
+          <w:p>
+            <w:pPr>
+              <w:jc w:val="both"/>
+            </w:pPr>
+            <w:r>
+              <w:t>Curso alternativo 2:</w:t>
+            </w:r>
+          </w:p>
+          <w:p>
+            <w:pPr>
+              <w:jc w:val="both"/>
+            </w:pPr>
+            <w:r>
+              <w:t>El usuario cancela el proceso en cualquier momento</w:t>
+            </w:r>
+          </w:p>
+          <w:p>
+            <w:pPr>
+              <w:jc w:val="both"/>
+            </w:pPr>
+            <w:proofErr w:type="spellStart"/>
+            <w:r>
+              <w:t>Poscondicion</w:t>
+            </w:r>
+            <w:proofErr w:type="spellEnd"/>
+            <w:r>
+              <w:t>:</w:t>
+            </w:r>
+          </w:p>
+          <w:p>
+            <w:pPr>
+              <w:jc w:val="both"/>
+            </w:pPr>
+            <w:r>
+              <w:t>No se crea ninguna propiedad</w:t>
+            </w:r>
+          </w:p>
+        </w:tc>
+      </w:tr>
+    </w:tbl>
+    <w:p/>
+    <w:p>
+      <w:r>
+        <w:lastRenderedPageBreak/>
+        <w:t>Caso de uso: Anular una reserva</w:t>
+      </w:r>
+    </w:p>
+    <w:tbl>
+      <w:tblPr>
+        <w:tblStyle w:val="Tablaconcuadrcula"/>
+        <w:tblW w:w="0" w:type="auto"/>
+        <w:tblLook w:val="04A0" w:firstRow="1" w:lastRow="0" w:firstColumn="1" w:lastColumn="0" w:noHBand="0" w:noVBand="1"/>
+      </w:tblPr>
+      <w:tblGrid>
+        <w:gridCol w:w="8494"/>
+      </w:tblGrid>
+      <w:tr>
+        <w:tc>
+          <w:tcPr>
+            <w:tcW w:w="8494" w:type="dxa"/>
+          </w:tcPr>
+          <w:p>
+            <w:r>
+              <w:t>Curso normal:</w:t>
+            </w:r>
+          </w:p>
+        </w:tc>
+      </w:tr>
+      <w:tr>
+        <w:tc>
+          <w:tcPr>
+            <w:tcW w:w="8494" w:type="dxa"/>
+          </w:tcPr>
+          <w:p>
+            <w:pPr>
+              <w:pStyle w:val="Prrafodelista"/>
+              <w:numPr>
+                <w:ilvl w:val="0"/>
+                <w:numId w:val="13"/>
+              </w:numPr>
+            </w:pPr>
+            <w:r>
+              <w:t>Iniciar el proceso de anular una reserva</w:t>
+            </w:r>
+          </w:p>
+        </w:tc>
+      </w:tr>
+      <w:tr>
+        <w:tc>
+          <w:tcPr>
+            <w:tcW w:w="8494" w:type="dxa"/>
+          </w:tcPr>
+          <w:p>
+            <w:pPr>
+              <w:pStyle w:val="Prrafodelista"/>
+              <w:numPr>
+                <w:ilvl w:val="0"/>
+                <w:numId w:val="13"/>
+              </w:numPr>
+            </w:pPr>
+            <w:r>
+              <w:t>Buscar una reserva a anular</w:t>
+            </w:r>
+          </w:p>
+        </w:tc>
+      </w:tr>
+      <w:tr>
+        <w:tc>
+          <w:tcPr>
+            <w:tcW w:w="8494" w:type="dxa"/>
+          </w:tcPr>
+          <w:p>
+            <w:pPr>
+              <w:pStyle w:val="Prrafodelista"/>
+              <w:numPr>
+                <w:ilvl w:val="0"/>
+                <w:numId w:val="13"/>
+              </w:numPr>
+            </w:pPr>
+            <w:r>
+              <w:t>Seleccionar la reserva a anular</w:t>
+            </w:r>
+          </w:p>
+          <w:p>
+            <w:proofErr w:type="spellStart"/>
+            <w:r>
+              <w:t>Poscondicion</w:t>
+            </w:r>
+            <w:proofErr w:type="spellEnd"/>
+            <w:r>
+              <w:t>:</w:t>
+            </w:r>
+          </w:p>
+          <w:p>
+            <w:r>
+              <w:t>Se anula la reserva</w:t>
+            </w:r>
+          </w:p>
+        </w:tc>
+      </w:tr>
+      <w:tr>
+        <w:tc>
+          <w:tcPr>
+            <w:tcW w:w="8494" w:type="dxa"/>
+          </w:tcPr>
+          <w:p>
+            <w:r>
+              <w:t>Curso alternativo 1:</w:t>
+            </w:r>
+          </w:p>
+          <w:p>
+            <w:r>
+              <w:t>No se encuentra una reserva a anular</w:t>
+            </w:r>
+          </w:p>
+          <w:p>
+            <w:proofErr w:type="spellStart"/>
+            <w:r>
+              <w:t>Poscondicion</w:t>
+            </w:r>
+            <w:proofErr w:type="spellEnd"/>
+            <w:r>
+              <w:t>:</w:t>
+            </w:r>
+          </w:p>
+          <w:p>
+            <w:r>
+              <w:t>No se anula ninguna reserva</w:t>
+            </w:r>
+          </w:p>
+        </w:tc>
+      </w:tr>
+      <w:tr>
+        <w:tc>
+          <w:tcPr>
+            <w:tcW w:w="8494" w:type="dxa"/>
+          </w:tcPr>
+          <w:p>
+            <w:r>
+              <w:t>Curso alternativo 2:</w:t>
+            </w:r>
+          </w:p>
+          <w:p>
+            <w:r>
+              <w:t>El usuario cancela el proceso en cualquier momento</w:t>
+            </w:r>
+          </w:p>
+          <w:p>
+            <w:proofErr w:type="spellStart"/>
+            <w:r>
+              <w:t>Poscondicion</w:t>
+            </w:r>
+            <w:proofErr w:type="spellEnd"/>
+            <w:r>
+              <w:t>:</w:t>
+            </w:r>
+          </w:p>
+          <w:p>
+            <w:r>
+              <w:t>No se anula ninguna reserva</w:t>
+            </w:r>
+          </w:p>
+        </w:tc>
+      </w:tr>
+    </w:tbl>
+    <w:p/>
     <w:sectPr>
       <w:pgSz w:w="11906" w:h="16838"/>
       <w:pgMar w:top="1417" w:right="1701" w:bottom="1417" w:left="1701" w:header="708" w:footer="708" w:gutter="0"/>
@@ -456,6 +1209,95 @@
 <file path=word/numbering.xml><?xml version="1.0" encoding="utf-8"?>
 <w:numbering xmlns:wpc="http://schemas.microsoft.com/office/word/2010/wordprocessingCanvas" xmlns:cx="http://schemas.microsoft.com/office/drawing/2014/chartex" xmlns:cx1="http://schemas.microsoft.com/office/drawing/2015/9/8/chartex" xmlns:cx2="http://schemas.microsoft.com/office/drawing/2015/10/21/chartex" xmlns:cx3="http://schemas.microsoft.com/office/drawing/2016/5/9/chartex" xmlns:cx4="http://schemas.microsoft.com/office/drawing/2016/5/10/chartex" xmlns:cx5="http://schemas.microsoft.com/office/drawing/2016/5/11/chartex" xmlns:cx6="http://schemas.microsoft.com/office/drawing/2016/5/12/chartex" xmlns:cx7="http://schemas.microsoft.com/office/drawing/2016/5/13/chartex" xmlns:cx8="http://schemas.microsoft.com/office/drawing/2016/5/14/chartex" xmlns:mc="http://schemas.openxmlformats.org/markup-compatibility/2006" xmlns:aink="http://schemas.microsoft.com/office/drawing/2016/ink" xmlns:am3d="http://schemas.microsoft.com/office/drawing/2017/model3d" xmlns:o="urn:schemas-microsoft-com:office:office" xmlns:oel="http://schemas.microsoft.com/office/2019/extlst" xmlns:r="http://schemas.openxmlformats.org/officeDocument/2006/relationships" xmlns:m="http://schemas.openxmlformats.org/officeDocument/2006/math" xmlns:v="urn:schemas-microsoft-com:vml" xmlns:wp14="http://schemas.microsoft.com/office/word/2010/wordprocessingDrawing" xmlns:wp="http://schemas.openxmlformats.org/drawingml/2006/wordprocessingDrawing" xmlns:w10="urn:schemas-microsoft-com:office:word" xmlns:w="http://schemas.openxmlformats.org/wordprocessingml/2006/main" xmlns:w14="http://schemas.microsoft.com/office/word/2010/wordml" xmlns:w15="http://schemas.microsoft.com/office/word/2012/wordml" xmlns:w16cex="http://schemas.microsoft.com/office/word/2018/wordml/cex" xmlns:w16cid="http://schemas.microsoft.com/office/word/2016/wordml/cid" xmlns:w16="http://schemas.microsoft.com/office/word/2018/wordml" xmlns:w16sdtdh="http://schemas.microsoft.com/office/word/2020/wordml/sdtdatahash" xmlns:w16se="http://schemas.microsoft.com/office/word/2015/wordml/symex" xmlns:wpg="http://schemas.microsoft.com/office/word/2010/wordprocessingGroup" xmlns:wpi="http://schemas.microsoft.com/office/word/2010/wordprocessingInk" xmlns:wne="http://schemas.microsoft.com/office/word/2006/wordml" xmlns:wps="http://schemas.microsoft.com/office/word/2010/wordprocessingShape" mc:Ignorable="w14 w15 w16se w16cid w16 w16cex w16sdtdh wp14">
   <w:abstractNum w:abstractNumId="0" w15:restartNumberingAfterBreak="0">
+    <w:nsid w:val="01472D64"/>
+    <w:multiLevelType w:val="hybridMultilevel"/>
+    <w:tmpl w:val="02B8B376"/>
+    <w:lvl w:ilvl="0" w:tplc="2C0A000F">
+      <w:start w:val="1"/>
+      <w:numFmt w:val="decimal"/>
+      <w:lvlText w:val="%1."/>
+      <w:lvlJc w:val="left"/>
+      <w:pPr>
+        <w:ind w:left="720" w:hanging="360"/>
+      </w:pPr>
+      <w:rPr>
+        <w:rFonts w:hint="default"/>
+      </w:rPr>
+    </w:lvl>
+    <w:lvl w:ilvl="1" w:tplc="2C0A0019" w:tentative="1">
+      <w:start w:val="1"/>
+      <w:numFmt w:val="lowerLetter"/>
+      <w:lvlText w:val="%2."/>
+      <w:lvlJc w:val="left"/>
+      <w:pPr>
+        <w:ind w:left="1440" w:hanging="360"/>
+      </w:pPr>
+    </w:lvl>
+    <w:lvl w:ilvl="2" w:tplc="2C0A001B" w:tentative="1">
+      <w:start w:val="1"/>
+      <w:numFmt w:val="lowerRoman"/>
+      <w:lvlText w:val="%3."/>
+      <w:lvlJc w:val="right"/>
+      <w:pPr>
+        <w:ind w:left="2160" w:hanging="180"/>
+      </w:pPr>
+    </w:lvl>
+    <w:lvl w:ilvl="3" w:tplc="2C0A000F" w:tentative="1">
+      <w:start w:val="1"/>
+      <w:numFmt w:val="decimal"/>
+      <w:lvlText w:val="%4."/>
+      <w:lvlJc w:val="left"/>
+      <w:pPr>
+        <w:ind w:left="2880" w:hanging="360"/>
+      </w:pPr>
+    </w:lvl>
+    <w:lvl w:ilvl="4" w:tplc="2C0A0019" w:tentative="1">
+      <w:start w:val="1"/>
+      <w:numFmt w:val="lowerLetter"/>
+      <w:lvlText w:val="%5."/>
+      <w:lvlJc w:val="left"/>
+      <w:pPr>
+        <w:ind w:left="3600" w:hanging="360"/>
+      </w:pPr>
+    </w:lvl>
+    <w:lvl w:ilvl="5" w:tplc="2C0A001B" w:tentative="1">
+      <w:start w:val="1"/>
+      <w:numFmt w:val="lowerRoman"/>
+      <w:lvlText w:val="%6."/>
+      <w:lvlJc w:val="right"/>
+      <w:pPr>
+        <w:ind w:left="4320" w:hanging="180"/>
+      </w:pPr>
+    </w:lvl>
+    <w:lvl w:ilvl="6" w:tplc="2C0A000F" w:tentative="1">
+      <w:start w:val="1"/>
+      <w:numFmt w:val="decimal"/>
+      <w:lvlText w:val="%7."/>
+      <w:lvlJc w:val="left"/>
+      <w:pPr>
+        <w:ind w:left="5040" w:hanging="360"/>
+      </w:pPr>
+    </w:lvl>
+    <w:lvl w:ilvl="7" w:tplc="2C0A0019" w:tentative="1">
+      <w:start w:val="1"/>
+      <w:numFmt w:val="lowerLetter"/>
+      <w:lvlText w:val="%8."/>
+      <w:lvlJc w:val="left"/>
+      <w:pPr>
+        <w:ind w:left="5760" w:hanging="360"/>
+      </w:pPr>
+    </w:lvl>
+    <w:lvl w:ilvl="8" w:tplc="2C0A001B" w:tentative="1">
+      <w:start w:val="1"/>
+      <w:numFmt w:val="lowerRoman"/>
+      <w:lvlText w:val="%9."/>
+      <w:lvlJc w:val="right"/>
+      <w:pPr>
+        <w:ind w:left="6480" w:hanging="180"/>
+      </w:pPr>
+    </w:lvl>
+  </w:abstractNum>
+  <w:abstractNum w:abstractNumId="1" w15:restartNumberingAfterBreak="0">
     <w:nsid w:val="0A940561"/>
     <w:multiLevelType w:val="hybridMultilevel"/>
     <w:tmpl w:val="F7261ABA"/>
@@ -568,7 +1410,209 @@
       </w:rPr>
     </w:lvl>
   </w:abstractNum>
-  <w:abstractNum w:abstractNumId="1" w15:restartNumberingAfterBreak="0">
+  <w:abstractNum w:abstractNumId="2" w15:restartNumberingAfterBreak="0">
+    <w:nsid w:val="0F3D5048"/>
+    <w:multiLevelType w:val="hybridMultilevel"/>
+    <w:tmpl w:val="633EAAF2"/>
+    <w:lvl w:ilvl="0" w:tplc="FFFFFFFF">
+      <w:start w:val="1"/>
+      <w:numFmt w:val="decimal"/>
+      <w:lvlText w:val="%1."/>
+      <w:lvlJc w:val="left"/>
+      <w:pPr>
+        <w:ind w:left="720" w:hanging="360"/>
+      </w:pPr>
+      <w:rPr>
+        <w:rFonts w:hint="default"/>
+      </w:rPr>
+    </w:lvl>
+    <w:lvl w:ilvl="1" w:tplc="FFFFFFFF" w:tentative="1">
+      <w:start w:val="1"/>
+      <w:numFmt w:val="lowerLetter"/>
+      <w:lvlText w:val="%2."/>
+      <w:lvlJc w:val="left"/>
+      <w:pPr>
+        <w:ind w:left="1440" w:hanging="360"/>
+      </w:pPr>
+    </w:lvl>
+    <w:lvl w:ilvl="2" w:tplc="FFFFFFFF" w:tentative="1">
+      <w:start w:val="1"/>
+      <w:numFmt w:val="lowerRoman"/>
+      <w:lvlText w:val="%3."/>
+      <w:lvlJc w:val="right"/>
+      <w:pPr>
+        <w:ind w:left="2160" w:hanging="180"/>
+      </w:pPr>
+    </w:lvl>
+    <w:lvl w:ilvl="3" w:tplc="FFFFFFFF" w:tentative="1">
+      <w:start w:val="1"/>
+      <w:numFmt w:val="decimal"/>
+      <w:lvlText w:val="%4."/>
+      <w:lvlJc w:val="left"/>
+      <w:pPr>
+        <w:ind w:left="2880" w:hanging="360"/>
+      </w:pPr>
+    </w:lvl>
+    <w:lvl w:ilvl="4" w:tplc="FFFFFFFF" w:tentative="1">
+      <w:start w:val="1"/>
+      <w:numFmt w:val="lowerLetter"/>
+      <w:lvlText w:val="%5."/>
+      <w:lvlJc w:val="left"/>
+      <w:pPr>
+        <w:ind w:left="3600" w:hanging="360"/>
+      </w:pPr>
+    </w:lvl>
+    <w:lvl w:ilvl="5" w:tplc="FFFFFFFF" w:tentative="1">
+      <w:start w:val="1"/>
+      <w:numFmt w:val="lowerRoman"/>
+      <w:lvlText w:val="%6."/>
+      <w:lvlJc w:val="right"/>
+      <w:pPr>
+        <w:ind w:left="4320" w:hanging="180"/>
+      </w:pPr>
+    </w:lvl>
+    <w:lvl w:ilvl="6" w:tplc="FFFFFFFF" w:tentative="1">
+      <w:start w:val="1"/>
+      <w:numFmt w:val="decimal"/>
+      <w:lvlText w:val="%7."/>
+      <w:lvlJc w:val="left"/>
+      <w:pPr>
+        <w:ind w:left="5040" w:hanging="360"/>
+      </w:pPr>
+    </w:lvl>
+    <w:lvl w:ilvl="7" w:tplc="FFFFFFFF" w:tentative="1">
+      <w:start w:val="1"/>
+      <w:numFmt w:val="lowerLetter"/>
+      <w:lvlText w:val="%8."/>
+      <w:lvlJc w:val="left"/>
+      <w:pPr>
+        <w:ind w:left="5760" w:hanging="360"/>
+      </w:pPr>
+    </w:lvl>
+    <w:lvl w:ilvl="8" w:tplc="FFFFFFFF" w:tentative="1">
+      <w:start w:val="1"/>
+      <w:numFmt w:val="lowerRoman"/>
+      <w:lvlText w:val="%9."/>
+      <w:lvlJc w:val="right"/>
+      <w:pPr>
+        <w:ind w:left="6480" w:hanging="180"/>
+      </w:pPr>
+    </w:lvl>
+  </w:abstractNum>
+  <w:abstractNum w:abstractNumId="3" w15:restartNumberingAfterBreak="0">
+    <w:nsid w:val="16F03620"/>
+    <w:multiLevelType w:val="hybridMultilevel"/>
+    <w:tmpl w:val="743CBA14"/>
+    <w:lvl w:ilvl="0" w:tplc="2C0A0003">
+      <w:start w:val="1"/>
+      <w:numFmt w:val="bullet"/>
+      <w:lvlText w:val="o"/>
+      <w:lvlJc w:val="left"/>
+      <w:pPr>
+        <w:ind w:left="720" w:hanging="360"/>
+      </w:pPr>
+      <w:rPr>
+        <w:rFonts w:ascii="Courier New" w:hAnsi="Courier New" w:cs="Courier New" w:hint="default"/>
+      </w:rPr>
+    </w:lvl>
+    <w:lvl w:ilvl="1" w:tplc="2C0A0003" w:tentative="1">
+      <w:start w:val="1"/>
+      <w:numFmt w:val="bullet"/>
+      <w:lvlText w:val="o"/>
+      <w:lvlJc w:val="left"/>
+      <w:pPr>
+        <w:ind w:left="1440" w:hanging="360"/>
+      </w:pPr>
+      <w:rPr>
+        <w:rFonts w:ascii="Courier New" w:hAnsi="Courier New" w:cs="Courier New" w:hint="default"/>
+      </w:rPr>
+    </w:lvl>
+    <w:lvl w:ilvl="2" w:tplc="2C0A0005" w:tentative="1">
+      <w:start w:val="1"/>
+      <w:numFmt w:val="bullet"/>
+      <w:lvlText w:val=""/>
+      <w:lvlJc w:val="left"/>
+      <w:pPr>
+        <w:ind w:left="2160" w:hanging="360"/>
+      </w:pPr>
+      <w:rPr>
+        <w:rFonts w:ascii="Wingdings" w:hAnsi="Wingdings" w:hint="default"/>
+      </w:rPr>
+    </w:lvl>
+    <w:lvl w:ilvl="3" w:tplc="2C0A0001" w:tentative="1">
+      <w:start w:val="1"/>
+      <w:numFmt w:val="bullet"/>
+      <w:lvlText w:val=""/>
+      <w:lvlJc w:val="left"/>
+      <w:pPr>
+        <w:ind w:left="2880" w:hanging="360"/>
+      </w:pPr>
+      <w:rPr>
+        <w:rFonts w:ascii="Symbol" w:hAnsi="Symbol" w:hint="default"/>
+      </w:rPr>
+    </w:lvl>
+    <w:lvl w:ilvl="4" w:tplc="2C0A0003" w:tentative="1">
+      <w:start w:val="1"/>
+      <w:numFmt w:val="bullet"/>
+      <w:lvlText w:val="o"/>
+      <w:lvlJc w:val="left"/>
+      <w:pPr>
+        <w:ind w:left="3600" w:hanging="360"/>
+      </w:pPr>
+      <w:rPr>
+        <w:rFonts w:ascii="Courier New" w:hAnsi="Courier New" w:cs="Courier New" w:hint="default"/>
+      </w:rPr>
+    </w:lvl>
+    <w:lvl w:ilvl="5" w:tplc="2C0A0005" w:tentative="1">
+      <w:start w:val="1"/>
+      <w:numFmt w:val="bullet"/>
+      <w:lvlText w:val=""/>
+      <w:lvlJc w:val="left"/>
+      <w:pPr>
+        <w:ind w:left="4320" w:hanging="360"/>
+      </w:pPr>
+      <w:rPr>
+        <w:rFonts w:ascii="Wingdings" w:hAnsi="Wingdings" w:hint="default"/>
+      </w:rPr>
+    </w:lvl>
+    <w:lvl w:ilvl="6" w:tplc="2C0A0001" w:tentative="1">
+      <w:start w:val="1"/>
+      <w:numFmt w:val="bullet"/>
+      <w:lvlText w:val=""/>
+      <w:lvlJc w:val="left"/>
+      <w:pPr>
+        <w:ind w:left="5040" w:hanging="360"/>
+      </w:pPr>
+      <w:rPr>
+        <w:rFonts w:ascii="Symbol" w:hAnsi="Symbol" w:hint="default"/>
+      </w:rPr>
+    </w:lvl>
+    <w:lvl w:ilvl="7" w:tplc="2C0A0003" w:tentative="1">
+      <w:start w:val="1"/>
+      <w:numFmt w:val="bullet"/>
+      <w:lvlText w:val="o"/>
+      <w:lvlJc w:val="left"/>
+      <w:pPr>
+        <w:ind w:left="5760" w:hanging="360"/>
+      </w:pPr>
+      <w:rPr>
+        <w:rFonts w:ascii="Courier New" w:hAnsi="Courier New" w:cs="Courier New" w:hint="default"/>
+      </w:rPr>
+    </w:lvl>
+    <w:lvl w:ilvl="8" w:tplc="2C0A0005" w:tentative="1">
+      <w:start w:val="1"/>
+      <w:numFmt w:val="bullet"/>
+      <w:lvlText w:val=""/>
+      <w:lvlJc w:val="left"/>
+      <w:pPr>
+        <w:ind w:left="6480" w:hanging="360"/>
+      </w:pPr>
+      <w:rPr>
+        <w:rFonts w:ascii="Wingdings" w:hAnsi="Wingdings" w:hint="default"/>
+      </w:rPr>
+    </w:lvl>
+  </w:abstractNum>
+  <w:abstractNum w:abstractNumId="4" w15:restartNumberingAfterBreak="0">
     <w:nsid w:val="464E6D25"/>
     <w:multiLevelType w:val="hybridMultilevel"/>
     <w:tmpl w:val="C71C0402"/>
@@ -681,7 +1725,7 @@
       </w:rPr>
     </w:lvl>
   </w:abstractNum>
-  <w:abstractNum w:abstractNumId="2" w15:restartNumberingAfterBreak="0">
+  <w:abstractNum w:abstractNumId="5" w15:restartNumberingAfterBreak="0">
     <w:nsid w:val="4AB00AA0"/>
     <w:multiLevelType w:val="hybridMultilevel"/>
     <w:tmpl w:val="633EAAF2"/>
@@ -770,7 +1814,435 @@
       </w:pPr>
     </w:lvl>
   </w:abstractNum>
-  <w:abstractNum w:abstractNumId="3" w15:restartNumberingAfterBreak="0">
+  <w:abstractNum w:abstractNumId="6" w15:restartNumberingAfterBreak="0">
+    <w:nsid w:val="4B4716CE"/>
+    <w:multiLevelType w:val="hybridMultilevel"/>
+    <w:tmpl w:val="29C48982"/>
+    <w:lvl w:ilvl="0" w:tplc="2C0A0003">
+      <w:start w:val="1"/>
+      <w:numFmt w:val="bullet"/>
+      <w:lvlText w:val="o"/>
+      <w:lvlJc w:val="left"/>
+      <w:pPr>
+        <w:ind w:left="1440" w:hanging="360"/>
+      </w:pPr>
+      <w:rPr>
+        <w:rFonts w:ascii="Courier New" w:hAnsi="Courier New" w:cs="Courier New" w:hint="default"/>
+      </w:rPr>
+    </w:lvl>
+    <w:lvl w:ilvl="1" w:tplc="2C0A0003" w:tentative="1">
+      <w:start w:val="1"/>
+      <w:numFmt w:val="bullet"/>
+      <w:lvlText w:val="o"/>
+      <w:lvlJc w:val="left"/>
+      <w:pPr>
+        <w:ind w:left="2160" w:hanging="360"/>
+      </w:pPr>
+      <w:rPr>
+        <w:rFonts w:ascii="Courier New" w:hAnsi="Courier New" w:cs="Courier New" w:hint="default"/>
+      </w:rPr>
+    </w:lvl>
+    <w:lvl w:ilvl="2" w:tplc="2C0A0005" w:tentative="1">
+      <w:start w:val="1"/>
+      <w:numFmt w:val="bullet"/>
+      <w:lvlText w:val=""/>
+      <w:lvlJc w:val="left"/>
+      <w:pPr>
+        <w:ind w:left="2880" w:hanging="360"/>
+      </w:pPr>
+      <w:rPr>
+        <w:rFonts w:ascii="Wingdings" w:hAnsi="Wingdings" w:hint="default"/>
+      </w:rPr>
+    </w:lvl>
+    <w:lvl w:ilvl="3" w:tplc="2C0A0001" w:tentative="1">
+      <w:start w:val="1"/>
+      <w:numFmt w:val="bullet"/>
+      <w:lvlText w:val=""/>
+      <w:lvlJc w:val="left"/>
+      <w:pPr>
+        <w:ind w:left="3600" w:hanging="360"/>
+      </w:pPr>
+      <w:rPr>
+        <w:rFonts w:ascii="Symbol" w:hAnsi="Symbol" w:hint="default"/>
+      </w:rPr>
+    </w:lvl>
+    <w:lvl w:ilvl="4" w:tplc="2C0A0003" w:tentative="1">
+      <w:start w:val="1"/>
+      <w:numFmt w:val="bullet"/>
+      <w:lvlText w:val="o"/>
+      <w:lvlJc w:val="left"/>
+      <w:pPr>
+        <w:ind w:left="4320" w:hanging="360"/>
+      </w:pPr>
+      <w:rPr>
+        <w:rFonts w:ascii="Courier New" w:hAnsi="Courier New" w:cs="Courier New" w:hint="default"/>
+      </w:rPr>
+    </w:lvl>
+    <w:lvl w:ilvl="5" w:tplc="2C0A0005" w:tentative="1">
+      <w:start w:val="1"/>
+      <w:numFmt w:val="bullet"/>
+      <w:lvlText w:val=""/>
+      <w:lvlJc w:val="left"/>
+      <w:pPr>
+        <w:ind w:left="5040" w:hanging="360"/>
+      </w:pPr>
+      <w:rPr>
+        <w:rFonts w:ascii="Wingdings" w:hAnsi="Wingdings" w:hint="default"/>
+      </w:rPr>
+    </w:lvl>
+    <w:lvl w:ilvl="6" w:tplc="2C0A0001" w:tentative="1">
+      <w:start w:val="1"/>
+      <w:numFmt w:val="bullet"/>
+      <w:lvlText w:val=""/>
+      <w:lvlJc w:val="left"/>
+      <w:pPr>
+        <w:ind w:left="5760" w:hanging="360"/>
+      </w:pPr>
+      <w:rPr>
+        <w:rFonts w:ascii="Symbol" w:hAnsi="Symbol" w:hint="default"/>
+      </w:rPr>
+    </w:lvl>
+    <w:lvl w:ilvl="7" w:tplc="2C0A0003" w:tentative="1">
+      <w:start w:val="1"/>
+      <w:numFmt w:val="bullet"/>
+      <w:lvlText w:val="o"/>
+      <w:lvlJc w:val="left"/>
+      <w:pPr>
+        <w:ind w:left="6480" w:hanging="360"/>
+      </w:pPr>
+      <w:rPr>
+        <w:rFonts w:ascii="Courier New" w:hAnsi="Courier New" w:cs="Courier New" w:hint="default"/>
+      </w:rPr>
+    </w:lvl>
+    <w:lvl w:ilvl="8" w:tplc="2C0A0005" w:tentative="1">
+      <w:start w:val="1"/>
+      <w:numFmt w:val="bullet"/>
+      <w:lvlText w:val=""/>
+      <w:lvlJc w:val="left"/>
+      <w:pPr>
+        <w:ind w:left="7200" w:hanging="360"/>
+      </w:pPr>
+      <w:rPr>
+        <w:rFonts w:ascii="Wingdings" w:hAnsi="Wingdings" w:hint="default"/>
+      </w:rPr>
+    </w:lvl>
+  </w:abstractNum>
+  <w:abstractNum w:abstractNumId="7" w15:restartNumberingAfterBreak="0">
+    <w:nsid w:val="516B2C66"/>
+    <w:multiLevelType w:val="hybridMultilevel"/>
+    <w:tmpl w:val="0B4A5DCA"/>
+    <w:lvl w:ilvl="0" w:tplc="2C0A000F">
+      <w:start w:val="1"/>
+      <w:numFmt w:val="decimal"/>
+      <w:lvlText w:val="%1."/>
+      <w:lvlJc w:val="left"/>
+      <w:pPr>
+        <w:ind w:left="720" w:hanging="360"/>
+      </w:pPr>
+      <w:rPr>
+        <w:rFonts w:hint="default"/>
+      </w:rPr>
+    </w:lvl>
+    <w:lvl w:ilvl="1" w:tplc="2C0A0019" w:tentative="1">
+      <w:start w:val="1"/>
+      <w:numFmt w:val="lowerLetter"/>
+      <w:lvlText w:val="%2."/>
+      <w:lvlJc w:val="left"/>
+      <w:pPr>
+        <w:ind w:left="1440" w:hanging="360"/>
+      </w:pPr>
+    </w:lvl>
+    <w:lvl w:ilvl="2" w:tplc="2C0A001B" w:tentative="1">
+      <w:start w:val="1"/>
+      <w:numFmt w:val="lowerRoman"/>
+      <w:lvlText w:val="%3."/>
+      <w:lvlJc w:val="right"/>
+      <w:pPr>
+        <w:ind w:left="2160" w:hanging="180"/>
+      </w:pPr>
+    </w:lvl>
+    <w:lvl w:ilvl="3" w:tplc="2C0A000F" w:tentative="1">
+      <w:start w:val="1"/>
+      <w:numFmt w:val="decimal"/>
+      <w:lvlText w:val="%4."/>
+      <w:lvlJc w:val="left"/>
+      <w:pPr>
+        <w:ind w:left="2880" w:hanging="360"/>
+      </w:pPr>
+    </w:lvl>
+    <w:lvl w:ilvl="4" w:tplc="2C0A0019" w:tentative="1">
+      <w:start w:val="1"/>
+      <w:numFmt w:val="lowerLetter"/>
+      <w:lvlText w:val="%5."/>
+      <w:lvlJc w:val="left"/>
+      <w:pPr>
+        <w:ind w:left="3600" w:hanging="360"/>
+      </w:pPr>
+    </w:lvl>
+    <w:lvl w:ilvl="5" w:tplc="2C0A001B" w:tentative="1">
+      <w:start w:val="1"/>
+      <w:numFmt w:val="lowerRoman"/>
+      <w:lvlText w:val="%6."/>
+      <w:lvlJc w:val="right"/>
+      <w:pPr>
+        <w:ind w:left="4320" w:hanging="180"/>
+      </w:pPr>
+    </w:lvl>
+    <w:lvl w:ilvl="6" w:tplc="2C0A000F" w:tentative="1">
+      <w:start w:val="1"/>
+      <w:numFmt w:val="decimal"/>
+      <w:lvlText w:val="%7."/>
+      <w:lvlJc w:val="left"/>
+      <w:pPr>
+        <w:ind w:left="5040" w:hanging="360"/>
+      </w:pPr>
+    </w:lvl>
+    <w:lvl w:ilvl="7" w:tplc="2C0A0019" w:tentative="1">
+      <w:start w:val="1"/>
+      <w:numFmt w:val="lowerLetter"/>
+      <w:lvlText w:val="%8."/>
+      <w:lvlJc w:val="left"/>
+      <w:pPr>
+        <w:ind w:left="5760" w:hanging="360"/>
+      </w:pPr>
+    </w:lvl>
+    <w:lvl w:ilvl="8" w:tplc="2C0A001B" w:tentative="1">
+      <w:start w:val="1"/>
+      <w:numFmt w:val="lowerRoman"/>
+      <w:lvlText w:val="%9."/>
+      <w:lvlJc w:val="right"/>
+      <w:pPr>
+        <w:ind w:left="6480" w:hanging="180"/>
+      </w:pPr>
+    </w:lvl>
+  </w:abstractNum>
+  <w:abstractNum w:abstractNumId="8" w15:restartNumberingAfterBreak="0">
+    <w:nsid w:val="572912C2"/>
+    <w:multiLevelType w:val="hybridMultilevel"/>
+    <w:tmpl w:val="B150E7D2"/>
+    <w:lvl w:ilvl="0" w:tplc="2C0A0003">
+      <w:start w:val="1"/>
+      <w:numFmt w:val="bullet"/>
+      <w:lvlText w:val="o"/>
+      <w:lvlJc w:val="left"/>
+      <w:pPr>
+        <w:ind w:left="1440" w:hanging="360"/>
+      </w:pPr>
+      <w:rPr>
+        <w:rFonts w:ascii="Courier New" w:hAnsi="Courier New" w:cs="Courier New" w:hint="default"/>
+      </w:rPr>
+    </w:lvl>
+    <w:lvl w:ilvl="1" w:tplc="2C0A0003" w:tentative="1">
+      <w:start w:val="1"/>
+      <w:numFmt w:val="bullet"/>
+      <w:lvlText w:val="o"/>
+      <w:lvlJc w:val="left"/>
+      <w:pPr>
+        <w:ind w:left="2160" w:hanging="360"/>
+      </w:pPr>
+      <w:rPr>
+        <w:rFonts w:ascii="Courier New" w:hAnsi="Courier New" w:cs="Courier New" w:hint="default"/>
+      </w:rPr>
+    </w:lvl>
+    <w:lvl w:ilvl="2" w:tplc="2C0A0005" w:tentative="1">
+      <w:start w:val="1"/>
+      <w:numFmt w:val="bullet"/>
+      <w:lvlText w:val=""/>
+      <w:lvlJc w:val="left"/>
+      <w:pPr>
+        <w:ind w:left="2880" w:hanging="360"/>
+      </w:pPr>
+      <w:rPr>
+        <w:rFonts w:ascii="Wingdings" w:hAnsi="Wingdings" w:hint="default"/>
+      </w:rPr>
+    </w:lvl>
+    <w:lvl w:ilvl="3" w:tplc="2C0A0001" w:tentative="1">
+      <w:start w:val="1"/>
+      <w:numFmt w:val="bullet"/>
+      <w:lvlText w:val=""/>
+      <w:lvlJc w:val="left"/>
+      <w:pPr>
+        <w:ind w:left="3600" w:hanging="360"/>
+      </w:pPr>
+      <w:rPr>
+        <w:rFonts w:ascii="Symbol" w:hAnsi="Symbol" w:hint="default"/>
+      </w:rPr>
+    </w:lvl>
+    <w:lvl w:ilvl="4" w:tplc="2C0A0003" w:tentative="1">
+      <w:start w:val="1"/>
+      <w:numFmt w:val="bullet"/>
+      <w:lvlText w:val="o"/>
+      <w:lvlJc w:val="left"/>
+      <w:pPr>
+        <w:ind w:left="4320" w:hanging="360"/>
+      </w:pPr>
+      <w:rPr>
+        <w:rFonts w:ascii="Courier New" w:hAnsi="Courier New" w:cs="Courier New" w:hint="default"/>
+      </w:rPr>
+    </w:lvl>
+    <w:lvl w:ilvl="5" w:tplc="2C0A0005" w:tentative="1">
+      <w:start w:val="1"/>
+      <w:numFmt w:val="bullet"/>
+      <w:lvlText w:val=""/>
+      <w:lvlJc w:val="left"/>
+      <w:pPr>
+        <w:ind w:left="5040" w:hanging="360"/>
+      </w:pPr>
+      <w:rPr>
+        <w:rFonts w:ascii="Wingdings" w:hAnsi="Wingdings" w:hint="default"/>
+      </w:rPr>
+    </w:lvl>
+    <w:lvl w:ilvl="6" w:tplc="2C0A0001" w:tentative="1">
+      <w:start w:val="1"/>
+      <w:numFmt w:val="bullet"/>
+      <w:lvlText w:val=""/>
+      <w:lvlJc w:val="left"/>
+      <w:pPr>
+        <w:ind w:left="5760" w:hanging="360"/>
+      </w:pPr>
+      <w:rPr>
+        <w:rFonts w:ascii="Symbol" w:hAnsi="Symbol" w:hint="default"/>
+      </w:rPr>
+    </w:lvl>
+    <w:lvl w:ilvl="7" w:tplc="2C0A0003" w:tentative="1">
+      <w:start w:val="1"/>
+      <w:numFmt w:val="bullet"/>
+      <w:lvlText w:val="o"/>
+      <w:lvlJc w:val="left"/>
+      <w:pPr>
+        <w:ind w:left="6480" w:hanging="360"/>
+      </w:pPr>
+      <w:rPr>
+        <w:rFonts w:ascii="Courier New" w:hAnsi="Courier New" w:cs="Courier New" w:hint="default"/>
+      </w:rPr>
+    </w:lvl>
+    <w:lvl w:ilvl="8" w:tplc="2C0A0005" w:tentative="1">
+      <w:start w:val="1"/>
+      <w:numFmt w:val="bullet"/>
+      <w:lvlText w:val=""/>
+      <w:lvlJc w:val="left"/>
+      <w:pPr>
+        <w:ind w:left="7200" w:hanging="360"/>
+      </w:pPr>
+      <w:rPr>
+        <w:rFonts w:ascii="Wingdings" w:hAnsi="Wingdings" w:hint="default"/>
+      </w:rPr>
+    </w:lvl>
+  </w:abstractNum>
+  <w:abstractNum w:abstractNumId="9" w15:restartNumberingAfterBreak="0">
+    <w:nsid w:val="5E4F475F"/>
+    <w:multiLevelType w:val="hybridMultilevel"/>
+    <w:tmpl w:val="7640F04C"/>
+    <w:lvl w:ilvl="0" w:tplc="2C0A0003">
+      <w:start w:val="1"/>
+      <w:numFmt w:val="bullet"/>
+      <w:lvlText w:val="o"/>
+      <w:lvlJc w:val="left"/>
+      <w:pPr>
+        <w:ind w:left="1440" w:hanging="360"/>
+      </w:pPr>
+      <w:rPr>
+        <w:rFonts w:ascii="Courier New" w:hAnsi="Courier New" w:cs="Courier New" w:hint="default"/>
+      </w:rPr>
+    </w:lvl>
+    <w:lvl w:ilvl="1" w:tplc="2C0A0003" w:tentative="1">
+      <w:start w:val="1"/>
+      <w:numFmt w:val="bullet"/>
+      <w:lvlText w:val="o"/>
+      <w:lvlJc w:val="left"/>
+      <w:pPr>
+        <w:ind w:left="2160" w:hanging="360"/>
+      </w:pPr>
+      <w:rPr>
+        <w:rFonts w:ascii="Courier New" w:hAnsi="Courier New" w:cs="Courier New" w:hint="default"/>
+      </w:rPr>
+    </w:lvl>
+    <w:lvl w:ilvl="2" w:tplc="2C0A0005" w:tentative="1">
+      <w:start w:val="1"/>
+      <w:numFmt w:val="bullet"/>
+      <w:lvlText w:val=""/>
+      <w:lvlJc w:val="left"/>
+      <w:pPr>
+        <w:ind w:left="2880" w:hanging="360"/>
+      </w:pPr>
+      <w:rPr>
+        <w:rFonts w:ascii="Wingdings" w:hAnsi="Wingdings" w:hint="default"/>
+      </w:rPr>
+    </w:lvl>
+    <w:lvl w:ilvl="3" w:tplc="2C0A0001" w:tentative="1">
+      <w:start w:val="1"/>
+      <w:numFmt w:val="bullet"/>
+      <w:lvlText w:val=""/>
+      <w:lvlJc w:val="left"/>
+      <w:pPr>
+        <w:ind w:left="3600" w:hanging="360"/>
+      </w:pPr>
+      <w:rPr>
+        <w:rFonts w:ascii="Symbol" w:hAnsi="Symbol" w:hint="default"/>
+      </w:rPr>
+    </w:lvl>
+    <w:lvl w:ilvl="4" w:tplc="2C0A0003" w:tentative="1">
+      <w:start w:val="1"/>
+      <w:numFmt w:val="bullet"/>
+      <w:lvlText w:val="o"/>
+      <w:lvlJc w:val="left"/>
+      <w:pPr>
+        <w:ind w:left="4320" w:hanging="360"/>
+      </w:pPr>
+      <w:rPr>
+        <w:rFonts w:ascii="Courier New" w:hAnsi="Courier New" w:cs="Courier New" w:hint="default"/>
+      </w:rPr>
+    </w:lvl>
+    <w:lvl w:ilvl="5" w:tplc="2C0A0005" w:tentative="1">
+      <w:start w:val="1"/>
+      <w:numFmt w:val="bullet"/>
+      <w:lvlText w:val=""/>
+      <w:lvlJc w:val="left"/>
+      <w:pPr>
+        <w:ind w:left="5040" w:hanging="360"/>
+      </w:pPr>
+      <w:rPr>
+        <w:rFonts w:ascii="Wingdings" w:hAnsi="Wingdings" w:hint="default"/>
+      </w:rPr>
+    </w:lvl>
+    <w:lvl w:ilvl="6" w:tplc="2C0A0001" w:tentative="1">
+      <w:start w:val="1"/>
+      <w:numFmt w:val="bullet"/>
+      <w:lvlText w:val=""/>
+      <w:lvlJc w:val="left"/>
+      <w:pPr>
+        <w:ind w:left="5760" w:hanging="360"/>
+      </w:pPr>
+      <w:rPr>
+        <w:rFonts w:ascii="Symbol" w:hAnsi="Symbol" w:hint="default"/>
+      </w:rPr>
+    </w:lvl>
+    <w:lvl w:ilvl="7" w:tplc="2C0A0003" w:tentative="1">
+      <w:start w:val="1"/>
+      <w:numFmt w:val="bullet"/>
+      <w:lvlText w:val="o"/>
+      <w:lvlJc w:val="left"/>
+      <w:pPr>
+        <w:ind w:left="6480" w:hanging="360"/>
+      </w:pPr>
+      <w:rPr>
+        <w:rFonts w:ascii="Courier New" w:hAnsi="Courier New" w:cs="Courier New" w:hint="default"/>
+      </w:rPr>
+    </w:lvl>
+    <w:lvl w:ilvl="8" w:tplc="2C0A0005" w:tentative="1">
+      <w:start w:val="1"/>
+      <w:numFmt w:val="bullet"/>
+      <w:lvlText w:val=""/>
+      <w:lvlJc w:val="left"/>
+      <w:pPr>
+        <w:ind w:left="7200" w:hanging="360"/>
+      </w:pPr>
+      <w:rPr>
+        <w:rFonts w:ascii="Wingdings" w:hAnsi="Wingdings" w:hint="default"/>
+      </w:rPr>
+    </w:lvl>
+  </w:abstractNum>
+  <w:abstractNum w:abstractNumId="10" w15:restartNumberingAfterBreak="0">
     <w:nsid w:val="60527E9F"/>
     <w:multiLevelType w:val="hybridMultilevel"/>
     <w:tmpl w:val="6B30B192"/>
@@ -859,7 +2331,7 @@
       </w:pPr>
     </w:lvl>
   </w:abstractNum>
-  <w:abstractNum w:abstractNumId="4" w15:restartNumberingAfterBreak="0">
+  <w:abstractNum w:abstractNumId="11" w15:restartNumberingAfterBreak="0">
     <w:nsid w:val="62F93332"/>
     <w:multiLevelType w:val="hybridMultilevel"/>
     <w:tmpl w:val="670CC3FC"/>
@@ -972,7 +2444,7 @@
       </w:rPr>
     </w:lvl>
   </w:abstractNum>
-  <w:abstractNum w:abstractNumId="5" w15:restartNumberingAfterBreak="0">
+  <w:abstractNum w:abstractNumId="12" w15:restartNumberingAfterBreak="0">
     <w:nsid w:val="70C91225"/>
     <w:multiLevelType w:val="hybridMultilevel"/>
     <w:tmpl w:val="AEFC85C2"/>
@@ -1086,22 +2558,43 @@
     </w:lvl>
   </w:abstractNum>
   <w:num w:numId="1" w16cid:durableId="912203775">
+    <w:abstractNumId w:val="10"/>
+  </w:num>
+  <w:num w:numId="2" w16cid:durableId="626470245">
+    <w:abstractNumId w:val="4"/>
+  </w:num>
+  <w:num w:numId="3" w16cid:durableId="774248228">
+    <w:abstractNumId w:val="12"/>
+  </w:num>
+  <w:num w:numId="4" w16cid:durableId="1448813830">
+    <w:abstractNumId w:val="1"/>
+  </w:num>
+  <w:num w:numId="5" w16cid:durableId="2047758406">
+    <w:abstractNumId w:val="11"/>
+  </w:num>
+  <w:num w:numId="6" w16cid:durableId="1647707293">
+    <w:abstractNumId w:val="5"/>
+  </w:num>
+  <w:num w:numId="7" w16cid:durableId="699016838">
+    <w:abstractNumId w:val="2"/>
+  </w:num>
+  <w:num w:numId="8" w16cid:durableId="1200900029">
+    <w:abstractNumId w:val="9"/>
+  </w:num>
+  <w:num w:numId="9" w16cid:durableId="1230112227">
     <w:abstractNumId w:val="3"/>
   </w:num>
-  <w:num w:numId="2" w16cid:durableId="626470245">
-    <w:abstractNumId w:val="1"/>
-  </w:num>
-  <w:num w:numId="3" w16cid:durableId="774248228">
-    <w:abstractNumId w:val="5"/>
-  </w:num>
-  <w:num w:numId="4" w16cid:durableId="1448813830">
+  <w:num w:numId="10" w16cid:durableId="365571084">
     <w:abstractNumId w:val="0"/>
   </w:num>
-  <w:num w:numId="5" w16cid:durableId="2047758406">
-    <w:abstractNumId w:val="4"/>
+  <w:num w:numId="11" w16cid:durableId="463694056">
+    <w:abstractNumId w:val="6"/>
   </w:num>
-  <w:num w:numId="6" w16cid:durableId="1647707293">
-    <w:abstractNumId w:val="2"/>
+  <w:num w:numId="12" w16cid:durableId="40833780">
+    <w:abstractNumId w:val="8"/>
+  </w:num>
+  <w:num w:numId="13" w16cid:durableId="1078096323">
+    <w:abstractNumId w:val="7"/>
   </w:num>
 </w:numbering>
 </file>

</xml_diff>